<commit_message>
fix parse devotional without passage
</commit_message>
<xml_diff>
--- a/pkg/fs/_test_feeds-ko.docx
+++ b/pkg/fs/_test_feeds-ko.docx
@@ -80,8 +80,39 @@
           <w:color w:val="000000"/>
           <w:lang w:eastAsia="es-ES" w:bidi="ar-SA"/>
         </w:rPr>
-        <w:t xml:space="preserve">  - without passage</w:t>
-      </w:r>
+        <w:t xml:space="preserve">  - </w:t>
+      </w:r>
+      <w:proofErr w:type="spellStart"/>
+      <w:r>
+        <w:rPr>
+          <w:rFonts w:eastAsia="Times New Roman"/>
+          <w:b/>
+          <w:color w:val="000000"/>
+          <w:lang w:eastAsia="es-ES" w:bidi="ar-SA"/>
+        </w:rPr>
+        <w:t>without</w:t>
+      </w:r>
+      <w:proofErr w:type="spellEnd"/>
+      <w:r>
+        <w:rPr>
+          <w:rFonts w:eastAsia="Times New Roman"/>
+          <w:b/>
+          <w:color w:val="000000"/>
+          <w:lang w:eastAsia="es-ES" w:bidi="ar-SA"/>
+        </w:rPr>
+        <w:t xml:space="preserve"> </w:t>
+      </w:r>
+      <w:proofErr w:type="spellStart"/>
+      <w:r>
+        <w:rPr>
+          <w:rFonts w:eastAsia="Times New Roman"/>
+          <w:b/>
+          <w:color w:val="000000"/>
+          <w:lang w:eastAsia="es-ES" w:bidi="ar-SA"/>
+        </w:rPr>
+        <w:t>passage</w:t>
+      </w:r>
+      <w:proofErr w:type="spellEnd"/>
     </w:p>
     <w:p>
       <w:pPr>
@@ -136,7 +167,25 @@
           <w:color w:val="000000"/>
           <w:lang w:eastAsia="es-ES" w:bidi="ar-SA"/>
         </w:rPr>
-        <w:t xml:space="preserve"> (Is. 6:8). Solo soy uno, pero soy uno. Y lo que puedo hacer, esto haré. Dios todavía está buscando a personas disponibles: </w:t>
+        <w:t xml:space="preserve"> (</w:t>
+      </w:r>
+      <w:proofErr w:type="spellStart"/>
+      <w:r>
+        <w:rPr>
+          <w:rFonts w:eastAsia="Times New Roman"/>
+          <w:color w:val="000000"/>
+          <w:lang w:eastAsia="es-ES" w:bidi="ar-SA"/>
+        </w:rPr>
+        <w:t>Is</w:t>
+      </w:r>
+      <w:proofErr w:type="spellEnd"/>
+      <w:r>
+        <w:rPr>
+          <w:rFonts w:eastAsia="Times New Roman"/>
+          <w:color w:val="000000"/>
+          <w:lang w:eastAsia="es-ES" w:bidi="ar-SA"/>
+        </w:rPr>
+        <w:t xml:space="preserve">. 6:8). Solo soy uno, pero soy uno. Y lo que puedo hacer, esto haré. Dios todavía está buscando a personas disponibles: </w:t>
       </w:r>
       <w:r>
         <w:rPr>
@@ -262,7 +311,43 @@
           <w:color w:val="000000"/>
           <w:lang w:eastAsia="es-ES" w:bidi="ar-SA"/>
         </w:rPr>
-        <w:t xml:space="preserve"> (Jn. 4:35). Cuando los campos están listos para la siega son amarillos. Cuando son blancos están más que listos. Estan para espigar. Corren el peligro de echarse a perder. ¿Estás disponible tú para entrar en la cosecha? </w:t>
+        <w:t xml:space="preserve"> (</w:t>
+      </w:r>
+      <w:proofErr w:type="spellStart"/>
+      <w:r>
+        <w:rPr>
+          <w:rFonts w:eastAsia="Times New Roman"/>
+          <w:color w:val="000000"/>
+          <w:lang w:eastAsia="es-ES" w:bidi="ar-SA"/>
+        </w:rPr>
+        <w:t>Jn</w:t>
+      </w:r>
+      <w:proofErr w:type="spellEnd"/>
+      <w:r>
+        <w:rPr>
+          <w:rFonts w:eastAsia="Times New Roman"/>
+          <w:color w:val="000000"/>
+          <w:lang w:eastAsia="es-ES" w:bidi="ar-SA"/>
+        </w:rPr>
+        <w:t xml:space="preserve">. 4:35). Cuando los campos están listos para la siega son amarillos. Cuando son blancos están más que listos. </w:t>
+      </w:r>
+      <w:proofErr w:type="spellStart"/>
+      <w:r>
+        <w:rPr>
+          <w:rFonts w:eastAsia="Times New Roman"/>
+          <w:color w:val="000000"/>
+          <w:lang w:eastAsia="es-ES" w:bidi="ar-SA"/>
+        </w:rPr>
+        <w:t>Estan</w:t>
+      </w:r>
+      <w:proofErr w:type="spellEnd"/>
+      <w:r>
+        <w:rPr>
+          <w:rFonts w:eastAsia="Times New Roman"/>
+          <w:color w:val="000000"/>
+          <w:lang w:eastAsia="es-ES" w:bidi="ar-SA"/>
+        </w:rPr>
+        <w:t xml:space="preserve"> para espigar. Corren el peligro de echarse a perder. ¿Estás disponible tú para entrar en la cosecha? </w:t>
       </w:r>
     </w:p>
     <w:p>
@@ -381,7 +466,43 @@
           <w:color w:val="000000"/>
           <w:lang w:eastAsia="es-ES" w:bidi="ar-SA"/>
         </w:rPr>
-        <w:t xml:space="preserve"> (Mat. 20:6, 7). Nadie tiene motivo para estar desocupado en la obra del Señor. El Señor pone a trabajar a todos los que están buscando empleo en su servicio. El Señor Jesús pregunta: ¿Quién irá para trabajar para mí en mis campos hoy? Mira por la ventana. Los campos están vacios. Todos los segadores están en casa. Mi casa está llena, pero mis campos están vacios. Nadie quiere trabajar en los campos. ¿Estás disponible tú? ¿Irás?  </w:t>
+        <w:t xml:space="preserve"> (Mat. 20:6, 7). Nadie tiene motivo para estar desocupado en la obra del Señor. El Señor pone a trabajar a todos los que están buscando empleo en su servicio. El Señor Jesús pregunta: ¿Quién irá para trabajar para mí en mis campos hoy? Mira por la ventana. Los campos están </w:t>
+      </w:r>
+      <w:proofErr w:type="spellStart"/>
+      <w:r>
+        <w:rPr>
+          <w:rFonts w:eastAsia="Times New Roman"/>
+          <w:color w:val="000000"/>
+          <w:lang w:eastAsia="es-ES" w:bidi="ar-SA"/>
+        </w:rPr>
+        <w:t>vacios</w:t>
+      </w:r>
+      <w:proofErr w:type="spellEnd"/>
+      <w:r>
+        <w:rPr>
+          <w:rFonts w:eastAsia="Times New Roman"/>
+          <w:color w:val="000000"/>
+          <w:lang w:eastAsia="es-ES" w:bidi="ar-SA"/>
+        </w:rPr>
+        <w:t xml:space="preserve">. Todos los segadores están en casa. Mi casa está llena, pero mis campos están </w:t>
+      </w:r>
+      <w:proofErr w:type="spellStart"/>
+      <w:r>
+        <w:rPr>
+          <w:rFonts w:eastAsia="Times New Roman"/>
+          <w:color w:val="000000"/>
+          <w:lang w:eastAsia="es-ES" w:bidi="ar-SA"/>
+        </w:rPr>
+        <w:t>vacios</w:t>
+      </w:r>
+      <w:proofErr w:type="spellEnd"/>
+      <w:r>
+        <w:rPr>
+          <w:rFonts w:eastAsia="Times New Roman"/>
+          <w:color w:val="000000"/>
+          <w:lang w:eastAsia="es-ES" w:bidi="ar-SA"/>
+        </w:rPr>
+        <w:t xml:space="preserve">. Nadie quiere trabajar en los campos. ¿Estás disponible tú? ¿Irás?  </w:t>
       </w:r>
     </w:p>
     <w:p>
@@ -461,8 +582,79 @@
           <w:color w:val="000000"/>
           <w:lang w:eastAsia="es-ES" w:bidi="ar-SA"/>
         </w:rPr>
-        <w:t>EL ESCAPE - with bible Reading and invalid passage</w:t>
-      </w:r>
+        <w:t xml:space="preserve">EL ESCAPE - </w:t>
+      </w:r>
+      <w:proofErr w:type="spellStart"/>
+      <w:r>
+        <w:rPr>
+          <w:rFonts w:eastAsia="Times New Roman"/>
+          <w:b/>
+          <w:color w:val="000000"/>
+          <w:lang w:eastAsia="es-ES" w:bidi="ar-SA"/>
+        </w:rPr>
+        <w:t>with</w:t>
+      </w:r>
+      <w:proofErr w:type="spellEnd"/>
+      <w:r>
+        <w:rPr>
+          <w:rFonts w:eastAsia="Times New Roman"/>
+          <w:b/>
+          <w:color w:val="000000"/>
+          <w:lang w:eastAsia="es-ES" w:bidi="ar-SA"/>
+        </w:rPr>
+        <w:t xml:space="preserve"> </w:t>
+      </w:r>
+      <w:proofErr w:type="spellStart"/>
+      <w:r>
+        <w:rPr>
+          <w:rFonts w:eastAsia="Times New Roman"/>
+          <w:b/>
+          <w:color w:val="000000"/>
+          <w:lang w:eastAsia="es-ES" w:bidi="ar-SA"/>
+        </w:rPr>
+        <w:t>bible</w:t>
+      </w:r>
+      <w:proofErr w:type="spellEnd"/>
+      <w:r>
+        <w:rPr>
+          <w:rFonts w:eastAsia="Times New Roman"/>
+          <w:b/>
+          <w:color w:val="000000"/>
+          <w:lang w:eastAsia="es-ES" w:bidi="ar-SA"/>
+        </w:rPr>
+        <w:t xml:space="preserve"> Reading and </w:t>
+      </w:r>
+      <w:proofErr w:type="spellStart"/>
+      <w:r>
+        <w:rPr>
+          <w:rFonts w:eastAsia="Times New Roman"/>
+          <w:b/>
+          <w:color w:val="000000"/>
+          <w:lang w:eastAsia="es-ES" w:bidi="ar-SA"/>
+        </w:rPr>
+        <w:t>invalid</w:t>
+      </w:r>
+      <w:proofErr w:type="spellEnd"/>
+      <w:r>
+        <w:rPr>
+          <w:rFonts w:eastAsia="Times New Roman"/>
+          <w:b/>
+          <w:color w:val="000000"/>
+          <w:lang w:eastAsia="es-ES" w:bidi="ar-SA"/>
+        </w:rPr>
+        <w:t xml:space="preserve"> </w:t>
+      </w:r>
+      <w:proofErr w:type="spellStart"/>
+      <w:r>
+        <w:rPr>
+          <w:rFonts w:eastAsia="Times New Roman"/>
+          <w:b/>
+          <w:color w:val="000000"/>
+          <w:lang w:eastAsia="es-ES" w:bidi="ar-SA"/>
+        </w:rPr>
+        <w:t>passage</w:t>
+      </w:r>
+      <w:proofErr w:type="spellEnd"/>
     </w:p>
     <w:p>
       <w:pPr>
@@ -609,7 +801,25 @@
           <w:color w:val="000000"/>
           <w:lang w:eastAsia="es-ES" w:bidi="ar-SA"/>
         </w:rPr>
-        <w:t xml:space="preserve">“Queremos ver un milagro”, decían. “Haces milagros en otros sitios, ¡haz algunos aquí para que los veamos!”.  Los milagros son emocionantes, ¿verdad? ¿A ti te gustaría ver un milagro? Pero Jesús no hace milagros para que la gente diga: ¡Wow! Los hace porque una persona está enferma y le da pena y quiere sanarle, o porque tiene hambre y le da de comer. Jesús no hizo milagros para divertir a aquella gente. </w:t>
+        <w:t>“Queremos ver un milagro”, decían. “Haces milagros en otros sitios, ¡haz algunos aquí para que los veamos!”.  Los milagros son emocionantes, ¿verdad? ¿A ti te gustaría ver un milagro? Pero Jesús no hace milagros para que la gente diga: ¡</w:t>
+      </w:r>
+      <w:proofErr w:type="spellStart"/>
+      <w:r>
+        <w:rPr>
+          <w:rFonts w:eastAsia="Times New Roman"/>
+          <w:color w:val="000000"/>
+          <w:lang w:eastAsia="es-ES" w:bidi="ar-SA"/>
+        </w:rPr>
+        <w:t>Wow</w:t>
+      </w:r>
+      <w:proofErr w:type="spellEnd"/>
+      <w:r>
+        <w:rPr>
+          <w:rFonts w:eastAsia="Times New Roman"/>
+          <w:color w:val="000000"/>
+          <w:lang w:eastAsia="es-ES" w:bidi="ar-SA"/>
+        </w:rPr>
+        <w:t xml:space="preserve">! Los hace porque una persona está enferma y le da pena y quiere sanarle, o porque tiene hambre y le da de comer. Jesús no hizo milagros para divertir a aquella gente. </w:t>
       </w:r>
     </w:p>
     <w:p>
@@ -782,8 +992,59 @@
           <w:color w:val="000000"/>
           <w:lang w:eastAsia="es-ES" w:bidi="ar-SA"/>
         </w:rPr>
-        <w:t>LA CONVERSIÓN DE JOHN NEWTON – with invalid passage</w:t>
-      </w:r>
+        <w:t xml:space="preserve">LA CONVERSIÓN DE JOHN NEWTON – </w:t>
+      </w:r>
+      <w:proofErr w:type="spellStart"/>
+      <w:r>
+        <w:rPr>
+          <w:rFonts w:eastAsia="Times New Roman"/>
+          <w:b/>
+          <w:color w:val="000000"/>
+          <w:lang w:eastAsia="es-ES" w:bidi="ar-SA"/>
+        </w:rPr>
+        <w:t>with</w:t>
+      </w:r>
+      <w:proofErr w:type="spellEnd"/>
+      <w:r>
+        <w:rPr>
+          <w:rFonts w:eastAsia="Times New Roman"/>
+          <w:b/>
+          <w:color w:val="000000"/>
+          <w:lang w:eastAsia="es-ES" w:bidi="ar-SA"/>
+        </w:rPr>
+        <w:t xml:space="preserve"> </w:t>
+      </w:r>
+      <w:proofErr w:type="spellStart"/>
+      <w:r>
+        <w:rPr>
+          <w:rFonts w:eastAsia="Times New Roman"/>
+          <w:b/>
+          <w:color w:val="000000"/>
+          <w:lang w:eastAsia="es-ES" w:bidi="ar-SA"/>
+        </w:rPr>
+        <w:t>invalid</w:t>
+      </w:r>
+      <w:proofErr w:type="spellEnd"/>
+      <w:r>
+        <w:rPr>
+          <w:rFonts w:eastAsia="Times New Roman"/>
+          <w:b/>
+          <w:color w:val="000000"/>
+          <w:lang w:eastAsia="es-ES" w:bidi="ar-SA"/>
+        </w:rPr>
+        <w:t xml:space="preserve"> </w:t>
+      </w:r>
+      <w:proofErr w:type="spellStart"/>
+      <w:r>
+        <w:rPr>
+          <w:rFonts w:eastAsia="Times New Roman"/>
+          <w:b/>
+          <w:color w:val="000000"/>
+          <w:lang w:eastAsia="es-ES" w:bidi="ar-SA"/>
+        </w:rPr>
+        <w:t>passage</w:t>
+      </w:r>
+      <w:proofErr w:type="spellEnd"/>
     </w:p>
     <w:p>
       <w:pPr>
@@ -878,7 +1139,97 @@
           <w:color w:val="000000"/>
           <w:lang w:eastAsia="es-ES" w:bidi="ar-SA"/>
         </w:rPr>
-        <w:t xml:space="preserve">Abandonando el tráfico de esclavos y la vida del mar, empezó a relacionarse con John Wesley y George Whitfield, las dos figuras principales en el Avivamiento Evangélico, y pasó nueve años formándose para el ministerio anglicano. En el año 1764 fue ordenado y llegó a ser pastor adjunto en Olney en Buckinghamshire. Allí colaboró con el poeta William Cowper, otro evangélico, para producir una colección de himnos que incluían 280 de composición propia, incluyendo favoritas como “Cosas gloriosas se cuentan de ti, Sion, ciudad de nuestro Dios” y “Cuán dulce el nombre de Jesús”. Pastoreó la iglesia en Olney durante 16 años y entonces se fue a Londres como rector de la iglesia anglicana de Santa María Woolnoth donde permaneció hasta su muerte. </w:t>
+        <w:t xml:space="preserve">Abandonando el tráfico de esclavos y la vida del mar, empezó a relacionarse con John Wesley y George </w:t>
+      </w:r>
+      <w:proofErr w:type="spellStart"/>
+      <w:r>
+        <w:rPr>
+          <w:rFonts w:eastAsia="Times New Roman"/>
+          <w:color w:val="000000"/>
+          <w:lang w:eastAsia="es-ES" w:bidi="ar-SA"/>
+        </w:rPr>
+        <w:t>Whitfield</w:t>
+      </w:r>
+      <w:proofErr w:type="spellEnd"/>
+      <w:r>
+        <w:rPr>
+          <w:rFonts w:eastAsia="Times New Roman"/>
+          <w:color w:val="000000"/>
+          <w:lang w:eastAsia="es-ES" w:bidi="ar-SA"/>
+        </w:rPr>
+        <w:t xml:space="preserve">, las dos figuras principales en el Avivamiento Evangélico, y pasó nueve años formándose para el ministerio anglicano. En el año 1764 fue ordenado y llegó a ser pastor adjunto en </w:t>
+      </w:r>
+      <w:proofErr w:type="spellStart"/>
+      <w:r>
+        <w:rPr>
+          <w:rFonts w:eastAsia="Times New Roman"/>
+          <w:color w:val="000000"/>
+          <w:lang w:eastAsia="es-ES" w:bidi="ar-SA"/>
+        </w:rPr>
+        <w:t>Olney</w:t>
+      </w:r>
+      <w:proofErr w:type="spellEnd"/>
+      <w:r>
+        <w:rPr>
+          <w:rFonts w:eastAsia="Times New Roman"/>
+          <w:color w:val="000000"/>
+          <w:lang w:eastAsia="es-ES" w:bidi="ar-SA"/>
+        </w:rPr>
+        <w:t xml:space="preserve"> en Buckinghamshire. Allí colaboró con el poeta William </w:t>
+      </w:r>
+      <w:proofErr w:type="spellStart"/>
+      <w:r>
+        <w:rPr>
+          <w:rFonts w:eastAsia="Times New Roman"/>
+          <w:color w:val="000000"/>
+          <w:lang w:eastAsia="es-ES" w:bidi="ar-SA"/>
+        </w:rPr>
+        <w:t>Cowper</w:t>
+      </w:r>
+      <w:proofErr w:type="spellEnd"/>
+      <w:r>
+        <w:rPr>
+          <w:rFonts w:eastAsia="Times New Roman"/>
+          <w:color w:val="000000"/>
+          <w:lang w:eastAsia="es-ES" w:bidi="ar-SA"/>
+        </w:rPr>
+        <w:t xml:space="preserve">, otro evangélico, para producir una colección de himnos que incluían 280 de composición propia, incluyendo favoritas como “Cosas gloriosas se cuentan de ti, Sion, ciudad de nuestro Dios” y “Cuán dulce el nombre de Jesús”. Pastoreó la iglesia en </w:t>
+      </w:r>
+      <w:proofErr w:type="spellStart"/>
+      <w:r>
+        <w:rPr>
+          <w:rFonts w:eastAsia="Times New Roman"/>
+          <w:color w:val="000000"/>
+          <w:lang w:eastAsia="es-ES" w:bidi="ar-SA"/>
+        </w:rPr>
+        <w:t>Olney</w:t>
+      </w:r>
+      <w:proofErr w:type="spellEnd"/>
+      <w:r>
+        <w:rPr>
+          <w:rFonts w:eastAsia="Times New Roman"/>
+          <w:color w:val="000000"/>
+          <w:lang w:eastAsia="es-ES" w:bidi="ar-SA"/>
+        </w:rPr>
+        <w:t xml:space="preserve"> durante 16 años y entonces se fue a Londres como rector de la iglesia anglicana de Santa María </w:t>
+      </w:r>
+      <w:proofErr w:type="spellStart"/>
+      <w:r>
+        <w:rPr>
+          <w:rFonts w:eastAsia="Times New Roman"/>
+          <w:color w:val="000000"/>
+          <w:lang w:eastAsia="es-ES" w:bidi="ar-SA"/>
+        </w:rPr>
+        <w:t>Woolnoth</w:t>
+      </w:r>
+      <w:proofErr w:type="spellEnd"/>
+      <w:r>
+        <w:rPr>
+          <w:rFonts w:eastAsia="Times New Roman"/>
+          <w:color w:val="000000"/>
+          <w:lang w:eastAsia="es-ES" w:bidi="ar-SA"/>
+        </w:rPr>
+        <w:t xml:space="preserve"> donde permaneció hasta su muerte. </w:t>
       </w:r>
     </w:p>
     <w:p>
@@ -898,7 +1249,25 @@
           <w:color w:val="000000"/>
           <w:lang w:eastAsia="es-ES" w:bidi="ar-SA"/>
         </w:rPr>
-        <w:t>“Sublime Gracia” apareció primero en “Olney Himnos”, publicado en 1779. Refleja su propia experiencia intensa de conversión y su convicción profunda de que solo fue la abrumadora gracia de Dios la que salvó a una persona tan depravada como él de la condenación</w:t>
+        <w:t>“Sublime Gracia” apareció primero en “</w:t>
+      </w:r>
+      <w:proofErr w:type="spellStart"/>
+      <w:r>
+        <w:rPr>
+          <w:rFonts w:eastAsia="Times New Roman"/>
+          <w:color w:val="000000"/>
+          <w:lang w:eastAsia="es-ES" w:bidi="ar-SA"/>
+        </w:rPr>
+        <w:t>Olney</w:t>
+      </w:r>
+      <w:proofErr w:type="spellEnd"/>
+      <w:r>
+        <w:rPr>
+          <w:rFonts w:eastAsia="Times New Roman"/>
+          <w:color w:val="000000"/>
+          <w:lang w:eastAsia="es-ES" w:bidi="ar-SA"/>
+        </w:rPr>
+        <w:t xml:space="preserve"> Himnos”, publicado en 1779. Refleja su propia experiencia intensa de conversión y su convicción profunda de que solo fue la abrumadora gracia de Dios la que salvó a una persona tan depravada como él de la condenación</w:t>
       </w:r>
       <w:r>
         <w:rPr>
@@ -934,7 +1303,43 @@
           <w:color w:val="000000"/>
           <w:lang w:eastAsia="es-ES" w:bidi="ar-SA"/>
         </w:rPr>
-        <w:t xml:space="preserve">El avivamiento del siglo XVIII ha dado forma a la Iglesia Evangélica hasta el tiempo presente con su énfasis en la centralidad de las Escrituras, reverencia y temor a Dios, la pecaminosidad del hombre, la obra de Cristo en la Cruz, la salvación y la condenación, la santidad, las obligaciones de la vida cristiana, y la vida eterna. Solo es en el siglo presente cuando el énfasis del movimiento evangélico va cambiando para centrarse más en el amor de Dios, la decisión de aceptar a Cristo, la música de alabanza, diferentes programas en la iglesia, la obra social, y las bendiciones de la vida cristiana. Los himnos de creyentes como Isaac Watts, John y Carlos Wesley, William Cowper, James Montgomery y George Whitfield formaron a los creyentes evangélicos durante 400 años. </w:t>
+        <w:t xml:space="preserve">El avivamiento del siglo XVIII ha dado forma a la Iglesia Evangélica hasta el tiempo presente con su énfasis en la centralidad de las Escrituras, reverencia y temor a Dios, la pecaminosidad del hombre, la obra de Cristo en la Cruz, la salvación y la condenación, la santidad, las obligaciones de la vida cristiana, y la vida eterna. Solo es en el siglo presente cuando el énfasis del movimiento evangélico va cambiando para centrarse más en el amor de Dios, la decisión de aceptar a Cristo, la música de alabanza, diferentes programas en la iglesia, la obra social, y las bendiciones de la vida cristiana. Los himnos de creyentes como Isaac Watts, John y Carlos Wesley, William </w:t>
+      </w:r>
+      <w:proofErr w:type="spellStart"/>
+      <w:r>
+        <w:rPr>
+          <w:rFonts w:eastAsia="Times New Roman"/>
+          <w:color w:val="000000"/>
+          <w:lang w:eastAsia="es-ES" w:bidi="ar-SA"/>
+        </w:rPr>
+        <w:t>Cowper</w:t>
+      </w:r>
+      <w:proofErr w:type="spellEnd"/>
+      <w:r>
+        <w:rPr>
+          <w:rFonts w:eastAsia="Times New Roman"/>
+          <w:color w:val="000000"/>
+          <w:lang w:eastAsia="es-ES" w:bidi="ar-SA"/>
+        </w:rPr>
+        <w:t xml:space="preserve">, James Montgomery y George </w:t>
+      </w:r>
+      <w:proofErr w:type="spellStart"/>
+      <w:r>
+        <w:rPr>
+          <w:rFonts w:eastAsia="Times New Roman"/>
+          <w:color w:val="000000"/>
+          <w:lang w:eastAsia="es-ES" w:bidi="ar-SA"/>
+        </w:rPr>
+        <w:t>Whitfield</w:t>
+      </w:r>
+      <w:proofErr w:type="spellEnd"/>
+      <w:r>
+        <w:rPr>
+          <w:rFonts w:eastAsia="Times New Roman"/>
+          <w:color w:val="000000"/>
+          <w:lang w:eastAsia="es-ES" w:bidi="ar-SA"/>
+        </w:rPr>
+        <w:t xml:space="preserve"> formaron a los creyentes evangélicos durante 400 años. </w:t>
       </w:r>
       <w:r>
         <w:rPr>
@@ -1584,496 +1989,6 @@
     <w:p>
       <w:pPr>
         <w:suppressAutoHyphens w:val="0"/>
-        <w:spacing w:after="200" w:line="276" w:lineRule="auto"/>
-        <w:jc w:val="center"/>
-        <w:rPr>
-          <w:rFonts w:eastAsia="Times New Roman"/>
-          <w:b/>
-          <w:color w:val="000000"/>
-          <w:lang w:eastAsia="es-ES" w:bidi="ar-SA"/>
-        </w:rPr>
-      </w:pPr>
-      <w:r>
-        <w:rPr>
-          <w:rFonts w:eastAsia="Times New Roman"/>
-          <w:b/>
-          <w:color w:val="000000"/>
-          <w:lang w:eastAsia="es-ES" w:bidi="ar-SA"/>
-        </w:rPr>
-        <w:lastRenderedPageBreak/>
-        <w:t>00</w:t>
-      </w:r>
-      <w:r>
-        <w:rPr>
-          <w:rFonts w:eastAsia="Times New Roman"/>
-          <w:b/>
-          <w:color w:val="000000"/>
-          <w:lang w:eastAsia="es-ES" w:bidi="ar-SA"/>
-        </w:rPr>
-        <w:t>5</w:t>
-      </w:r>
-    </w:p>
-    <w:p>
-      <w:pPr>
-        <w:suppressAutoHyphens w:val="0"/>
-        <w:jc w:val="center"/>
-        <w:rPr>
-          <w:rFonts w:eastAsia="Times New Roman"/>
-          <w:b/>
-          <w:color w:val="000000"/>
-          <w:lang w:eastAsia="es-ES" w:bidi="ar-SA"/>
-        </w:rPr>
-      </w:pPr>
-      <w:r>
-        <w:rPr>
-          <w:rFonts w:eastAsia="Times New Roman"/>
-          <w:b/>
-          <w:color w:val="000000"/>
-          <w:lang w:eastAsia="es-ES" w:bidi="ar-SA"/>
-        </w:rPr>
-        <w:t>SUBIENDO NUESTRA MONTAÑA (1)</w:t>
-      </w:r>
-    </w:p>
-    <w:p>
-      <w:pPr>
-        <w:suppressAutoHyphens w:val="0"/>
-        <w:spacing w:line="276" w:lineRule="auto"/>
-        <w:jc w:val="center"/>
-        <w:rPr>
-          <w:rFonts w:eastAsia="Times New Roman"/>
-          <w:b/>
-          <w:color w:val="000000"/>
-          <w:lang w:eastAsia="es-ES" w:bidi="ar-SA"/>
-        </w:rPr>
-      </w:pPr>
-    </w:p>
-    <w:p>
-      <w:pPr>
-        <w:suppressAutoHyphens w:val="0"/>
-        <w:rPr>
-          <w:rFonts w:eastAsia="Times New Roman"/>
-          <w:color w:val="000000"/>
-          <w:lang w:eastAsia="es-ES" w:bidi="ar-SA"/>
-        </w:rPr>
-      </w:pPr>
-      <w:r>
-        <w:rPr>
-          <w:rFonts w:eastAsia="Times New Roman"/>
-          <w:i/>
-          <w:color w:val="000000"/>
-          <w:lang w:eastAsia="es-ES" w:bidi="ar-SA"/>
-        </w:rPr>
-        <w:t xml:space="preserve">“Que pueda descansar en el día de la angustia </w:t>
-      </w:r>
-      <w:r>
-        <w:rPr>
-          <w:rFonts w:eastAsia="Times New Roman"/>
-          <w:color w:val="000000"/>
-          <w:lang w:eastAsia="es-ES" w:bidi="ar-SA"/>
-        </w:rPr>
-        <w:t>(AV inglesa</w:t>
-      </w:r>
-      <w:r>
-        <w:rPr>
-          <w:rFonts w:eastAsia="Times New Roman"/>
-          <w:i/>
-          <w:color w:val="000000"/>
-          <w:lang w:eastAsia="es-ES" w:bidi="ar-SA"/>
-        </w:rPr>
-        <w:t>), cuando suba al pueblo el que lo invadirá con sus t</w:t>
-      </w:r>
-      <w:r>
-        <w:rPr>
-          <w:rFonts w:eastAsia="Times New Roman"/>
-          <w:i/>
-          <w:color w:val="000000"/>
-          <w:lang w:eastAsia="es-ES" w:bidi="ar-SA"/>
-        </w:rPr>
-        <w:t>r</w:t>
-      </w:r>
-      <w:r>
-        <w:rPr>
-          <w:rFonts w:eastAsia="Times New Roman"/>
-          <w:i/>
-          <w:color w:val="000000"/>
-          <w:lang w:eastAsia="es-ES" w:bidi="ar-SA"/>
-        </w:rPr>
-        <w:t>opas. Aunque la higuera no florezca, ni en las vid</w:t>
-      </w:r>
-      <w:r>
-        <w:rPr>
-          <w:rFonts w:eastAsia="Times New Roman"/>
-          <w:i/>
-          <w:color w:val="000000"/>
-          <w:lang w:eastAsia="es-ES" w:bidi="ar-SA"/>
-        </w:rPr>
-        <w:t>e</w:t>
-      </w:r>
-      <w:r>
-        <w:rPr>
-          <w:rFonts w:eastAsia="Times New Roman"/>
-          <w:i/>
-          <w:color w:val="000000"/>
-          <w:lang w:eastAsia="es-ES" w:bidi="ar-SA"/>
-        </w:rPr>
-        <w:t>s haya frutos, aunque falt</w:t>
-      </w:r>
-      <w:r>
-        <w:rPr>
-          <w:rFonts w:eastAsia="Times New Roman"/>
-          <w:i/>
-          <w:color w:val="000000"/>
-          <w:lang w:eastAsia="es-ES" w:bidi="ar-SA"/>
-        </w:rPr>
-        <w:t>e</w:t>
-      </w:r>
-      <w:r>
-        <w:rPr>
-          <w:rFonts w:eastAsia="Times New Roman"/>
-          <w:i/>
-          <w:color w:val="000000"/>
-          <w:lang w:eastAsia="es-ES" w:bidi="ar-SA"/>
-        </w:rPr>
-        <w:t xml:space="preserve"> el producto del olivo, y los labrados no den mantenimiento, y las ovejas sean quitadas de la majada, y no haya vacas en los corrales; c</w:t>
-      </w:r>
-      <w:r>
-        <w:rPr>
-          <w:rFonts w:eastAsia="Times New Roman"/>
-          <w:i/>
-          <w:color w:val="000000"/>
-          <w:lang w:eastAsia="es-ES" w:bidi="ar-SA"/>
-        </w:rPr>
-        <w:t>on</w:t>
-      </w:r>
-      <w:r>
-        <w:rPr>
-          <w:rFonts w:eastAsia="Times New Roman"/>
-          <w:i/>
-          <w:color w:val="000000"/>
-          <w:lang w:eastAsia="es-ES" w:bidi="ar-SA"/>
-        </w:rPr>
-        <w:t xml:space="preserve"> todo, </w:t>
-      </w:r>
-      <w:r>
-        <w:rPr>
-          <w:rFonts w:eastAsia="Times New Roman"/>
-          <w:i/>
-          <w:color w:val="000000"/>
-          <w:lang w:eastAsia="es-ES" w:bidi="ar-SA"/>
-        </w:rPr>
-        <w:t>y</w:t>
-      </w:r>
-      <w:r>
-        <w:rPr>
-          <w:rFonts w:eastAsia="Times New Roman"/>
-          <w:i/>
-          <w:color w:val="000000"/>
-          <w:lang w:eastAsia="es-ES" w:bidi="ar-SA"/>
-        </w:rPr>
-        <w:t xml:space="preserve">o me alegraré en Jehová, y me gozaré en el Dios de mi salvación. Jehová el Señor es mi fortaleza, </w:t>
-      </w:r>
-      <w:r>
-        <w:rPr>
-          <w:rFonts w:eastAsia="Times New Roman"/>
-          <w:i/>
-          <w:color w:val="000000"/>
-          <w:lang w:eastAsia="es-ES" w:bidi="ar-SA"/>
-        </w:rPr>
-        <w:t>e</w:t>
-      </w:r>
-      <w:r>
-        <w:rPr>
-          <w:rFonts w:eastAsia="Times New Roman"/>
-          <w:i/>
-          <w:color w:val="000000"/>
-          <w:lang w:eastAsia="es-ES" w:bidi="ar-SA"/>
-        </w:rPr>
-        <w:t xml:space="preserve">l cual hace mis pies como de ciervas, y </w:t>
-      </w:r>
-      <w:r>
-        <w:rPr>
-          <w:rFonts w:eastAsia="Times New Roman"/>
-          <w:i/>
-          <w:color w:val="000000"/>
-          <w:lang w:eastAsia="es-ES" w:bidi="ar-SA"/>
-        </w:rPr>
-        <w:t xml:space="preserve">en </w:t>
-      </w:r>
-      <w:r>
-        <w:rPr>
-          <w:rFonts w:eastAsia="Times New Roman"/>
-          <w:i/>
-          <w:color w:val="000000"/>
-          <w:lang w:eastAsia="es-ES" w:bidi="ar-SA"/>
-        </w:rPr>
-        <w:t xml:space="preserve">mis alturas me hace andar. Al jefe de los cantores, sobre mis instrumentos de cuerdas” </w:t>
-      </w:r>
-      <w:r>
-        <w:rPr>
-          <w:rFonts w:eastAsia="Times New Roman"/>
-          <w:color w:val="000000"/>
-          <w:lang w:eastAsia="es-ES" w:bidi="ar-SA"/>
-        </w:rPr>
-        <w:t xml:space="preserve">(Habacuc 3:16-19). </w:t>
-      </w:r>
-    </w:p>
-    <w:p>
-      <w:pPr>
-        <w:suppressAutoHyphens w:val="0"/>
-        <w:rPr>
-          <w:rFonts w:eastAsia="Times New Roman"/>
-          <w:color w:val="000000"/>
-          <w:lang w:eastAsia="es-ES" w:bidi="ar-SA"/>
-        </w:rPr>
-      </w:pPr>
-    </w:p>
-    <w:p>
-      <w:pPr>
-        <w:suppressAutoHyphens w:val="0"/>
-        <w:rPr>
-          <w:rFonts w:eastAsia="Times New Roman"/>
-          <w:color w:val="000000"/>
-          <w:lang w:eastAsia="es-ES" w:bidi="ar-SA"/>
-        </w:rPr>
-      </w:pPr>
-      <w:r>
-        <w:rPr>
-          <w:rFonts w:eastAsia="Times New Roman"/>
-          <w:color w:val="000000"/>
-          <w:lang w:eastAsia="es-ES" w:bidi="ar-SA"/>
-        </w:rPr>
-        <w:tab/>
-        <w:t xml:space="preserve">Con alegría y ánimo cantamos: </w:t>
-      </w:r>
-      <w:r>
-        <w:rPr>
-          <w:rFonts w:eastAsia="Times New Roman"/>
-          <w:i/>
-          <w:color w:val="000000"/>
-          <w:lang w:eastAsia="es-ES" w:bidi="ar-SA"/>
-        </w:rPr>
-        <w:t>“</w:t>
-      </w:r>
-      <w:r>
-        <w:rPr>
-          <w:rFonts w:eastAsia="Times New Roman"/>
-          <w:i/>
-          <w:color w:val="000000"/>
-          <w:lang w:eastAsia="es-ES" w:bidi="ar-SA"/>
-        </w:rPr>
-        <w:t>Aunque la higuera no florezca, ni en las vid</w:t>
-      </w:r>
-      <w:r>
-        <w:rPr>
-          <w:rFonts w:eastAsia="Times New Roman"/>
-          <w:i/>
-          <w:color w:val="000000"/>
-          <w:lang w:eastAsia="es-ES" w:bidi="ar-SA"/>
-        </w:rPr>
-        <w:t>e</w:t>
-      </w:r>
-      <w:r>
-        <w:rPr>
-          <w:rFonts w:eastAsia="Times New Roman"/>
-          <w:i/>
-          <w:color w:val="000000"/>
-          <w:lang w:eastAsia="es-ES" w:bidi="ar-SA"/>
-        </w:rPr>
-        <w:t>s haya frutos, aunque falt</w:t>
-      </w:r>
-      <w:r>
-        <w:rPr>
-          <w:rFonts w:eastAsia="Times New Roman"/>
-          <w:i/>
-          <w:color w:val="000000"/>
-          <w:lang w:eastAsia="es-ES" w:bidi="ar-SA"/>
-        </w:rPr>
-        <w:t>e</w:t>
-      </w:r>
-      <w:r>
-        <w:rPr>
-          <w:rFonts w:eastAsia="Times New Roman"/>
-          <w:i/>
-          <w:color w:val="000000"/>
-          <w:lang w:eastAsia="es-ES" w:bidi="ar-SA"/>
-        </w:rPr>
-        <w:t xml:space="preserve"> el producto del olivo</w:t>
-      </w:r>
-      <w:r>
-        <w:rPr>
-          <w:rFonts w:eastAsia="Times New Roman"/>
-          <w:i/>
-          <w:color w:val="000000"/>
-          <w:lang w:eastAsia="es-ES" w:bidi="ar-SA"/>
-        </w:rPr>
-        <w:t>…</w:t>
-      </w:r>
-      <w:r>
-        <w:rPr>
-          <w:rFonts w:eastAsia="Times New Roman"/>
-          <w:i/>
-          <w:color w:val="000000"/>
-          <w:lang w:eastAsia="es-ES" w:bidi="ar-SA"/>
-        </w:rPr>
-        <w:t xml:space="preserve"> c</w:t>
-      </w:r>
-      <w:r>
-        <w:rPr>
-          <w:rFonts w:eastAsia="Times New Roman"/>
-          <w:i/>
-          <w:color w:val="000000"/>
-          <w:lang w:eastAsia="es-ES" w:bidi="ar-SA"/>
-        </w:rPr>
-        <w:t>on</w:t>
-      </w:r>
-      <w:r>
-        <w:rPr>
-          <w:rFonts w:eastAsia="Times New Roman"/>
-          <w:i/>
-          <w:color w:val="000000"/>
-          <w:lang w:eastAsia="es-ES" w:bidi="ar-SA"/>
-        </w:rPr>
-        <w:t xml:space="preserve"> todo, </w:t>
-      </w:r>
-      <w:r>
-        <w:rPr>
-          <w:rFonts w:eastAsia="Times New Roman"/>
-          <w:i/>
-          <w:color w:val="000000"/>
-          <w:lang w:eastAsia="es-ES" w:bidi="ar-SA"/>
-        </w:rPr>
-        <w:t>y</w:t>
-      </w:r>
-      <w:r>
-        <w:rPr>
-          <w:rFonts w:eastAsia="Times New Roman"/>
-          <w:i/>
-          <w:color w:val="000000"/>
-          <w:lang w:eastAsia="es-ES" w:bidi="ar-SA"/>
-        </w:rPr>
-        <w:t>o me alegraré en Jehová, y me gozaré en el Dios de mi salvación</w:t>
-      </w:r>
-      <w:r>
-        <w:rPr>
-          <w:rFonts w:eastAsia="Times New Roman"/>
-          <w:i/>
-          <w:color w:val="000000"/>
-          <w:lang w:eastAsia="es-ES" w:bidi="ar-SA"/>
-        </w:rPr>
-        <w:t>”,</w:t>
-      </w:r>
-      <w:r>
-        <w:rPr>
-          <w:rFonts w:eastAsia="Times New Roman"/>
-          <w:i/>
-          <w:color w:val="000000"/>
-          <w:lang w:eastAsia="es-ES" w:bidi="ar-SA"/>
-        </w:rPr>
-        <w:t xml:space="preserve"> </w:t>
-      </w:r>
-      <w:r>
-        <w:rPr>
-          <w:rFonts w:eastAsia="Times New Roman"/>
-          <w:color w:val="000000"/>
-          <w:lang w:eastAsia="es-ES" w:bidi="ar-SA"/>
-        </w:rPr>
-        <w:t xml:space="preserve">pensando que somos valientes y positivos, y que nada va a apagar nuestro gozo, pero no incluimos la parte que explica cómo esto es posible: </w:t>
-      </w:r>
-      <w:r>
-        <w:rPr>
-          <w:rFonts w:eastAsia="Times New Roman"/>
-          <w:i/>
-          <w:color w:val="000000"/>
-          <w:lang w:eastAsia="es-ES" w:bidi="ar-SA"/>
-        </w:rPr>
-        <w:t>“</w:t>
-      </w:r>
-      <w:r>
-        <w:rPr>
-          <w:rFonts w:eastAsia="Times New Roman"/>
-          <w:i/>
-          <w:color w:val="000000"/>
-          <w:lang w:eastAsia="es-ES" w:bidi="ar-SA"/>
-        </w:rPr>
-        <w:t>Jehová el Señor es mi fortaleza</w:t>
-      </w:r>
-      <w:r>
-        <w:rPr>
-          <w:rFonts w:eastAsia="Times New Roman"/>
-          <w:i/>
-          <w:color w:val="000000"/>
-          <w:lang w:eastAsia="es-ES" w:bidi="ar-SA"/>
-        </w:rPr>
-        <w:t>”</w:t>
-      </w:r>
-      <w:r>
-        <w:rPr>
-          <w:rFonts w:eastAsia="Times New Roman"/>
-          <w:color w:val="000000"/>
-          <w:lang w:eastAsia="es-ES" w:bidi="ar-SA"/>
-        </w:rPr>
-        <w:t xml:space="preserve">. ¡Que alguien añada otra estrofa al corito! Pues, ¡la cuestión es tener nuestra fuerza en Dios! Esto no se aprende cuando el ejército invasor está en las puertas, sino de la práctica de toda una vida de ir sacando fuerzas de Dios. Entonces cuando venga lo impensable, el horror y la desolación a nuestra vida, automáticamente recurriremos al Señor, nos apoyaremos en Él, confiaremos en Él y saldremos adelante por la fe inquebrantable en Él que ha caracterizado nuestra vida.  </w:t>
-      </w:r>
-    </w:p>
-    <w:p>
-      <w:pPr>
-        <w:suppressAutoHyphens w:val="0"/>
-        <w:rPr>
-          <w:rFonts w:eastAsia="Times New Roman"/>
-          <w:color w:val="000000"/>
-          <w:lang w:eastAsia="es-ES" w:bidi="ar-SA"/>
-        </w:rPr>
-      </w:pPr>
-    </w:p>
-    <w:p>
-      <w:pPr>
-        <w:suppressAutoHyphens w:val="0"/>
-        <w:rPr>
-          <w:rFonts w:eastAsia="Times New Roman"/>
-          <w:color w:val="000000"/>
-          <w:lang w:eastAsia="es-ES" w:bidi="ar-SA"/>
-        </w:rPr>
-      </w:pPr>
-      <w:r>
-        <w:rPr>
-          <w:rFonts w:eastAsia="Times New Roman"/>
-          <w:color w:val="000000"/>
-          <w:lang w:eastAsia="es-ES" w:bidi="ar-SA"/>
-        </w:rPr>
-        <w:tab/>
-        <w:t xml:space="preserve">Lo que no nos ayuda para nada en la hora negra es pensar que, puesto que somos creyentes, nada malo nos puede pasar. Algunos son triunfalistas: creen que somos inmunes a los problemas normales de la vida, que es imposible que nos abandone el marido, que nuestros hijos se aparten de Dios, que nuestro pastor se vaya con otra mujer, que nuestra mejor amiga nos traicione, que nos quedemos en la calle, que tengamos un niño con síndrome de Down, o que suframos persecución por nuestra fe. No hemos de ir contando con estas cosas en plan pesimista, pero no tengamos la teología de que Dios siempre sana. A veces el hijo muere. Lo que sí creemos es que, aunque nosotros </w:t>
-      </w:r>
-      <w:r>
-        <w:rPr>
-          <w:rFonts w:eastAsia="Times New Roman"/>
-          <w:b/>
-          <w:color w:val="000000"/>
-          <w:lang w:eastAsia="es-ES" w:bidi="ar-SA"/>
-        </w:rPr>
-        <w:t>no</w:t>
-      </w:r>
-      <w:r>
-        <w:rPr>
-          <w:rFonts w:eastAsia="Times New Roman"/>
-          <w:color w:val="000000"/>
-          <w:lang w:eastAsia="es-ES" w:bidi="ar-SA"/>
-        </w:rPr>
-        <w:t xml:space="preserve"> somos capaces de soportar estas cosas, tenemos un Dios que nos capacita en el momento para soportar lo que su voluntad ordena. No somos superhéroes, pero nuestro Dios es la fuente de todo el poder que necesitamos para pasar todo lo que el enemigo nos puede echar encima. Si nuestra vida es un poema, lo recitamos con alegría, y si es una tragedia, la cantamos “sobre nuestro instrumento de cuerdas” (3:19).  </w:t>
-      </w:r>
-    </w:p>
-    <w:p>
-      <w:pPr>
-        <w:suppressAutoHyphens w:val="0"/>
-        <w:rPr>
-          <w:rFonts w:eastAsia="Times New Roman"/>
-          <w:color w:val="000000"/>
-          <w:lang w:eastAsia="es-ES" w:bidi="ar-SA"/>
-        </w:rPr>
-      </w:pPr>
-    </w:p>
-    <w:p>
-      <w:pPr>
-        <w:suppressAutoHyphens w:val="0"/>
         <w:spacing w:after="200"/>
         <w:jc w:val="center"/>
         <w:rPr>
@@ -2086,113 +2001,357 @@
       <w:r>
         <w:rPr>
           <w:rFonts w:eastAsia="Times New Roman"/>
-          <w:color w:val="000000"/>
-          <w:lang w:eastAsia="es-ES" w:bidi="ar-SA"/>
-        </w:rPr>
-        <w:tab/>
-      </w:r>
-      <w:r>
-        <w:rPr>
-          <w:rFonts w:eastAsia="Times New Roman"/>
-          <w:i/>
-          <w:color w:val="000000"/>
-          <w:lang w:eastAsia="es-ES" w:bidi="ar-SA"/>
-        </w:rPr>
-        <w:t xml:space="preserve">“El Señor es mi fortaleza”.  </w:t>
-      </w:r>
-      <w:r>
-        <w:rPr>
-          <w:rFonts w:eastAsia="Times New Roman"/>
-          <w:color w:val="000000"/>
-          <w:lang w:eastAsia="es-ES" w:bidi="ar-SA"/>
-        </w:rPr>
-        <w:t xml:space="preserve">Esto es tremendo. Maravilloso. Inquebrantable. Es la victoria. Nuestra fuerza no es el marido, ni la familia, ni la mejor amiga; no es nuestra iglesia, ni nuestra personalidad positiva, ni nuestro optimismo, ni una teología que nada malo nos pueda pasar, ni la política, ni mi conocimiento de la Biblia, ni mis doctrinas, </w:t>
-      </w:r>
-      <w:r>
-        <w:rPr>
-          <w:rFonts w:eastAsia="Times New Roman"/>
           <w:b/>
           <w:color w:val="000000"/>
           <w:lang w:eastAsia="es-ES" w:bidi="ar-SA"/>
         </w:rPr>
-        <w:t>sino Dios mismo</w:t>
-      </w:r>
-      <w:r>
-        <w:rPr>
-          <w:rFonts w:eastAsia="Times New Roman"/>
-          <w:color w:val="000000"/>
-          <w:lang w:eastAsia="es-ES" w:bidi="ar-SA"/>
-        </w:rPr>
-        <w:t xml:space="preserve">. Habacuc le llama su </w:t>
-      </w:r>
-      <w:r>
-        <w:rPr>
-          <w:rFonts w:eastAsia="Times New Roman"/>
-          <w:i/>
-          <w:color w:val="000000"/>
-          <w:lang w:eastAsia="es-ES" w:bidi="ar-SA"/>
-        </w:rPr>
-        <w:t>“Roca”</w:t>
-      </w:r>
-      <w:r>
-        <w:rPr>
-          <w:rFonts w:eastAsia="Times New Roman"/>
-          <w:color w:val="000000"/>
-          <w:lang w:eastAsia="es-ES" w:bidi="ar-SA"/>
-        </w:rPr>
-        <w:t xml:space="preserve"> (1:12). Esto es, el fundamento de su vida. La fe del profeta estaba fundada sobre el carácter de Dios: Dios es santo. Le llama </w:t>
-      </w:r>
-      <w:r>
-        <w:rPr>
-          <w:rFonts w:eastAsia="Times New Roman"/>
-          <w:i/>
-          <w:color w:val="000000"/>
-          <w:lang w:eastAsia="es-ES" w:bidi="ar-SA"/>
-        </w:rPr>
-        <w:t>“Santo mío”</w:t>
-      </w:r>
-      <w:r>
-        <w:rPr>
-          <w:rFonts w:eastAsia="Times New Roman"/>
-          <w:color w:val="000000"/>
-          <w:lang w:eastAsia="es-ES" w:bidi="ar-SA"/>
-        </w:rPr>
-        <w:t xml:space="preserve"> (1:12). Esto significa que Dios es puro, limpio, intrínsecamente bueno, que no hay nada mezquino, interesado, corrupto, engañoso, egoísta, pervertido, o torcido en Él. Como diría Juan: </w:t>
-      </w:r>
-      <w:r>
-        <w:rPr>
-          <w:rFonts w:eastAsia="Times New Roman"/>
-          <w:i/>
-          <w:color w:val="000000"/>
-          <w:lang w:eastAsia="es-ES" w:bidi="ar-SA"/>
-        </w:rPr>
-        <w:t>“Dios es luz, y no hay ningunas tinieblas en él”</w:t>
-      </w:r>
-      <w:r>
-        <w:rPr>
-          <w:rFonts w:eastAsia="Times New Roman"/>
-          <w:color w:val="000000"/>
-          <w:lang w:eastAsia="es-ES" w:bidi="ar-SA"/>
-        </w:rPr>
-        <w:t xml:space="preserve"> (1Juan 1: 5). Y esto, a su vez, significa que nosotros hemos de andar en luz para tener comunión con Él: </w:t>
-      </w:r>
-      <w:r>
-        <w:rPr>
-          <w:rFonts w:eastAsia="Times New Roman"/>
-          <w:i/>
-          <w:color w:val="000000"/>
-          <w:lang w:eastAsia="es-ES" w:bidi="ar-SA"/>
-        </w:rPr>
-        <w:t>“Si decimos que tenemos comunión con él,  y andamos en tinieblas, mentimos”</w:t>
-      </w:r>
-      <w:r>
-        <w:rPr>
-          <w:rFonts w:eastAsia="Times New Roman"/>
-          <w:color w:val="000000"/>
-          <w:lang w:eastAsia="es-ES" w:bidi="ar-SA"/>
-        </w:rPr>
-        <w:t xml:space="preserve"> (1 Juan 1: 6). Firmes en nuestra Roca, y andando en santidad de vida, tenemos la fuerza de Dios para perseverar en el día malo. ¡Y aún cantar! </w:t>
-      </w:r>
+        <w:lastRenderedPageBreak/>
+        <w:t>0</w:t>
+      </w:r>
+      <w:r>
+        <w:rPr>
+          <w:rFonts w:eastAsia="Times New Roman"/>
+          <w:b/>
+          <w:color w:val="000000"/>
+          <w:lang w:eastAsia="es-ES" w:bidi="ar-SA"/>
+        </w:rPr>
+        <w:t>05</w:t>
+      </w:r>
+    </w:p>
+    <w:p>
+      <w:pPr>
+        <w:suppressAutoHyphens w:val="0"/>
+        <w:spacing w:after="200"/>
+        <w:jc w:val="center"/>
+        <w:rPr>
+          <w:rFonts w:eastAsia="Times New Roman"/>
+          <w:b/>
+          <w:color w:val="000000"/>
+          <w:lang w:eastAsia="es-ES" w:bidi="ar-SA"/>
+        </w:rPr>
+      </w:pPr>
+      <w:r>
+        <w:rPr>
+          <w:rFonts w:eastAsia="Times New Roman"/>
+          <w:b/>
+          <w:color w:val="000000"/>
+          <w:lang w:eastAsia="es-ES" w:bidi="ar-SA"/>
+        </w:rPr>
+        <w:t xml:space="preserve">PERSONALIDADES BÍBLICAS: SANTIAGO (1) – </w:t>
+      </w:r>
+      <w:proofErr w:type="spellStart"/>
+      <w:r>
+        <w:rPr>
+          <w:rFonts w:eastAsia="Times New Roman"/>
+          <w:b/>
+          <w:color w:val="000000"/>
+          <w:lang w:eastAsia="es-ES" w:bidi="ar-SA"/>
+        </w:rPr>
+        <w:t>without</w:t>
+      </w:r>
+      <w:proofErr w:type="spellEnd"/>
+      <w:r>
+        <w:rPr>
+          <w:rFonts w:eastAsia="Times New Roman"/>
+          <w:b/>
+          <w:color w:val="000000"/>
+          <w:lang w:eastAsia="es-ES" w:bidi="ar-SA"/>
+        </w:rPr>
+        <w:t xml:space="preserve"> </w:t>
+      </w:r>
+      <w:proofErr w:type="spellStart"/>
+      <w:r>
+        <w:rPr>
+          <w:rFonts w:eastAsia="Times New Roman"/>
+          <w:b/>
+          <w:color w:val="000000"/>
+          <w:lang w:eastAsia="es-ES" w:bidi="ar-SA"/>
+        </w:rPr>
+        <w:t>passage</w:t>
+      </w:r>
+      <w:proofErr w:type="spellEnd"/>
+      <w:r>
+        <w:rPr>
+          <w:rFonts w:eastAsia="Times New Roman"/>
+          <w:b/>
+          <w:color w:val="000000"/>
+          <w:lang w:eastAsia="es-ES" w:bidi="ar-SA"/>
+        </w:rPr>
+        <w:t xml:space="preserve"> 2</w:t>
+      </w:r>
+    </w:p>
+    <w:p>
+      <w:pPr>
+        <w:suppressAutoHyphens w:val="0"/>
+        <w:spacing w:after="200"/>
+        <w:ind w:firstLine="708"/>
+        <w:rPr>
+          <w:rFonts w:eastAsia="Times New Roman"/>
+          <w:color w:val="000000"/>
+          <w:lang w:eastAsia="es-ES" w:bidi="ar-SA"/>
+        </w:rPr>
+      </w:pPr>
+      <w:r>
+        <w:rPr>
+          <w:rFonts w:eastAsia="Times New Roman"/>
+          <w:color w:val="000000"/>
+          <w:lang w:eastAsia="es-ES" w:bidi="ar-SA"/>
+        </w:rPr>
+        <w:t xml:space="preserve">Martin Lutero se refería al libro de Santiago como “paja”. Lo comprendemos, porque él había sido un clérigo católico, y como tal buscaba la salvación por medio de las obras. Fue la revelación de su vida cuando comprendió la enseñanza del apóstol Pablo, que la salvación es por gracia por medio de la fe, y no por obras. Pablo enfatizaba estos aspectos de la salvación porque él había sido fariseo, y como fariseo intentaba ganar la salvación por medio de cumplir las obras de la ley. Claro, Pablo en el fariseísmo y Lutero en el catolicismo, ambos habían procurado la salvación por medio de las obras. Los dos necesitaban comprender lo mismo. Por eso, para Lutero lo más importante era lo que escribió Pablo cuando descubrió la verdad y no lo que escribió Santiago acerca de la necesidad de buenas obras si uno va a ser coherente con lo que cree. Pero Santiago no había sido fariseo. Como judío piadoso había comprendido las enseñanzas del Antiguo Testamento de la necesidad de cumplir la ley. Cuando se convirtió a Cristo, no abandonó la ley como norma de vida, pero sí como camino de salvación. Ahora, en nuestros tiempos cuando nadie se somete a nada, ni a nadie, cuando todo el mundo va por libre y acepta la salvación gratuita y luego quiere vivir a su manera y todavía ser salvo, el libro de Santiago ¡en el Nuevo Testamento! es todo un descubrimiento. Revoluciona la vida del creyente cuando comprende que la vida en Cristo tiene normas, mandamientos, obligaciones y exigencias. Santiago nos hace un gran favor recordándonos la vida que Dios espera de una persona que profesa la fe en Cristo. </w:t>
+      </w:r>
+    </w:p>
+    <w:p>
+      <w:pPr>
+        <w:suppressAutoHyphens w:val="0"/>
+        <w:spacing w:after="200"/>
+        <w:ind w:firstLine="708"/>
+        <w:rPr>
+          <w:rFonts w:eastAsia="Times New Roman"/>
+          <w:color w:val="000000"/>
+          <w:lang w:eastAsia="es-ES" w:bidi="ar-SA"/>
+        </w:rPr>
+      </w:pPr>
+      <w:r>
+        <w:rPr>
+          <w:rFonts w:eastAsia="Times New Roman"/>
+          <w:color w:val="000000"/>
+          <w:lang w:eastAsia="es-ES" w:bidi="ar-SA"/>
+        </w:rPr>
+        <w:t xml:space="preserve">Cada escritor bíblico tenía su propia personalidad, su trasfondo y sus énfasis. Dios se manifiesta en carne humana. Se manifestó a la perfección en Cristo, pero también se ha manifestado con mucha claridad en las personalidades de los escritores de la Biblia. Cada uno revela una parte del multiforme carácter de Dios. Al leer el libro de Santiago, uno recuerda vez tras vez al Señor Jesús, sus énfasis, su uso del Antiguo Testamento, su amor por la ley de Dios, su franqueza, sus avisos fuertes, su actitud hacia el sufrimiento, su santidad, y el precio que uno tiene que pagar si va a vivir una vida de obediencia a Dios. Creo, y es una opinión personal, que el escritor </w:t>
+      </w:r>
+      <w:proofErr w:type="spellStart"/>
+      <w:r>
+        <w:rPr>
+          <w:rFonts w:eastAsia="Times New Roman"/>
+          <w:color w:val="000000"/>
+          <w:lang w:eastAsia="es-ES" w:bidi="ar-SA"/>
+        </w:rPr>
+        <w:t>novotestamentario</w:t>
+      </w:r>
+      <w:proofErr w:type="spellEnd"/>
+      <w:r>
+        <w:rPr>
+          <w:rFonts w:eastAsia="Times New Roman"/>
+          <w:color w:val="000000"/>
+          <w:lang w:eastAsia="es-ES" w:bidi="ar-SA"/>
+        </w:rPr>
+        <w:t xml:space="preserve"> que más se parece a Jesús en sus énfasis es Santiago. Puede ser porque eran hermanos y fueron criados por los mismos padres piadosos y temerosos de Dios, o puede ser una idea mía. Que cado uno lo estudie por su cuenta y saque sus propias conclusiones. Vamos a mirarlo. </w:t>
+      </w:r>
+    </w:p>
+    <w:p>
+      <w:r>
+        <w:rPr>
+          <w:rFonts w:eastAsia="Times New Roman"/>
+          <w:color w:val="000000"/>
+          <w:lang w:eastAsia="es-ES" w:bidi="ar-SA"/>
+        </w:rPr>
+        <w:t xml:space="preserve">En Santiago se ve una tremenda </w:t>
+      </w:r>
+      <w:r>
+        <w:rPr>
+          <w:rFonts w:eastAsia="Times New Roman"/>
+          <w:color w:val="000000"/>
+          <w:lang w:eastAsia="es-ES" w:bidi="ar-SA"/>
+        </w:rPr>
+        <w:t>humildad</w:t>
+      </w:r>
+      <w:r>
+        <w:rPr>
+          <w:rFonts w:eastAsia="Times New Roman"/>
+          <w:color w:val="000000"/>
+          <w:lang w:eastAsia="es-ES" w:bidi="ar-SA"/>
+        </w:rPr>
+        <w:t xml:space="preserve">. Empieza su carta diciendo: </w:t>
+      </w:r>
+      <w:r>
+        <w:rPr>
+          <w:rFonts w:eastAsia="Times New Roman"/>
+          <w:i/>
+          <w:color w:val="000000"/>
+          <w:lang w:eastAsia="es-ES" w:bidi="ar-SA"/>
+        </w:rPr>
+        <w:t>“Santiago, siervo de Dios y del Señor Jesucristo”</w:t>
+      </w:r>
+      <w:r>
+        <w:rPr>
+          <w:rFonts w:eastAsia="Times New Roman"/>
+          <w:color w:val="000000"/>
+          <w:lang w:eastAsia="es-ES" w:bidi="ar-SA"/>
+        </w:rPr>
+        <w:t xml:space="preserve">. Podría haber dicho “Santiago, hermano de Jesús”, pero se refiere a sí mismo como su siervo. En esto era como el Señor Jesús quien dijo: </w:t>
+      </w:r>
+      <w:r>
+        <w:rPr>
+          <w:rFonts w:eastAsia="Times New Roman"/>
+          <w:i/>
+          <w:color w:val="000000"/>
+          <w:lang w:eastAsia="es-ES" w:bidi="ar-SA"/>
+        </w:rPr>
+        <w:t>“Aprended de mí que soy manso y humilde de corazón”</w:t>
+      </w:r>
+      <w:r>
+        <w:rPr>
+          <w:rFonts w:eastAsia="Times New Roman"/>
+          <w:color w:val="000000"/>
+          <w:lang w:eastAsia="es-ES" w:bidi="ar-SA"/>
+        </w:rPr>
+        <w:t xml:space="preserve"> (Mat. 11:29). En esta referencia a Cristo sale su mansedumbre, otra característica y énfasis de Santiago: </w:t>
+      </w:r>
+      <w:r>
+        <w:rPr>
+          <w:rFonts w:eastAsia="Times New Roman"/>
+          <w:i/>
+          <w:color w:val="000000"/>
+          <w:lang w:eastAsia="es-ES" w:bidi="ar-SA"/>
+        </w:rPr>
+        <w:t>“Recibid con mansedumbre la palabra implantada”</w:t>
+      </w:r>
+      <w:r>
+        <w:rPr>
+          <w:rFonts w:eastAsia="Times New Roman"/>
+          <w:color w:val="000000"/>
+          <w:lang w:eastAsia="es-ES" w:bidi="ar-SA"/>
+        </w:rPr>
+        <w:t xml:space="preserve"> (1:21). </w:t>
+      </w:r>
+      <w:r>
+        <w:rPr>
+          <w:rFonts w:eastAsia="Times New Roman"/>
+          <w:i/>
+          <w:color w:val="000000"/>
+          <w:lang w:eastAsia="es-ES" w:bidi="ar-SA"/>
+        </w:rPr>
+        <w:t>“Muestre por la buena conducta sus obras en sab</w:t>
+      </w:r>
+      <w:r>
+        <w:rPr>
+          <w:rFonts w:eastAsia="Times New Roman"/>
+          <w:i/>
+          <w:color w:val="000000"/>
+          <w:lang w:eastAsia="es-ES" w:bidi="ar-SA"/>
+        </w:rPr>
+        <w:t>i</w:t>
+      </w:r>
+      <w:r>
+        <w:rPr>
+          <w:rFonts w:eastAsia="Times New Roman"/>
+          <w:i/>
+          <w:color w:val="000000"/>
+          <w:lang w:eastAsia="es-ES" w:bidi="ar-SA"/>
+        </w:rPr>
+        <w:t xml:space="preserve">a mansedumbre” </w:t>
+      </w:r>
+      <w:r>
+        <w:rPr>
+          <w:rFonts w:eastAsia="Times New Roman"/>
+          <w:color w:val="000000"/>
+          <w:lang w:eastAsia="es-ES" w:bidi="ar-SA"/>
+        </w:rPr>
+        <w:t>(3:13). Santiago enfatiza el no hacer acepción de personas (2:1-9), cosa que se corresponde con el ejemplo de Jesús. Comía con publicanos y pec</w:t>
+      </w:r>
+      <w:bookmarkStart w:id="0" w:name="_GoBack"/>
+      <w:bookmarkEnd w:id="0"/>
+      <w:r>
+        <w:rPr>
+          <w:rFonts w:eastAsia="Times New Roman"/>
+          <w:color w:val="000000"/>
+          <w:lang w:eastAsia="es-ES" w:bidi="ar-SA"/>
+        </w:rPr>
+        <w:t xml:space="preserve">adores (Mat. 9:10). Santiago mostró la sabiduría que viene de arriba en su carácter, la </w:t>
+      </w:r>
+      <w:r>
+        <w:rPr>
+          <w:rFonts w:eastAsia="Times New Roman"/>
+          <w:i/>
+          <w:color w:val="000000"/>
+          <w:lang w:eastAsia="es-ES" w:bidi="ar-SA"/>
+        </w:rPr>
+        <w:t>“sab</w:t>
+      </w:r>
+      <w:r>
+        <w:rPr>
+          <w:rFonts w:eastAsia="Times New Roman"/>
+          <w:i/>
+          <w:color w:val="000000"/>
+          <w:lang w:eastAsia="es-ES" w:bidi="ar-SA"/>
+        </w:rPr>
+        <w:t>i</w:t>
+      </w:r>
+      <w:r>
+        <w:rPr>
+          <w:rFonts w:eastAsia="Times New Roman"/>
+          <w:i/>
+          <w:color w:val="000000"/>
+          <w:lang w:eastAsia="es-ES" w:bidi="ar-SA"/>
+        </w:rPr>
+        <w:t>a mansedumbre que es pura, pac</w:t>
+      </w:r>
+      <w:r>
+        <w:rPr>
+          <w:rFonts w:eastAsia="Times New Roman"/>
+          <w:i/>
+          <w:color w:val="000000"/>
+          <w:lang w:eastAsia="es-ES" w:bidi="ar-SA"/>
+        </w:rPr>
+        <w:t>í</w:t>
+      </w:r>
+      <w:r>
+        <w:rPr>
+          <w:rFonts w:eastAsia="Times New Roman"/>
+          <w:i/>
+          <w:color w:val="000000"/>
+          <w:lang w:eastAsia="es-ES" w:bidi="ar-SA"/>
+        </w:rPr>
+        <w:t xml:space="preserve">fica, amable, benigna, llena de misericordia y buenos frutos, sin incertidumbre </w:t>
+      </w:r>
+      <w:r>
+        <w:rPr>
+          <w:rFonts w:eastAsia="Times New Roman"/>
+          <w:i/>
+          <w:color w:val="000000"/>
+          <w:lang w:eastAsia="es-ES" w:bidi="ar-SA"/>
+        </w:rPr>
+        <w:t>ni</w:t>
+      </w:r>
+      <w:r>
+        <w:rPr>
+          <w:rFonts w:eastAsia="Times New Roman"/>
+          <w:i/>
+          <w:color w:val="000000"/>
+          <w:lang w:eastAsia="es-ES" w:bidi="ar-SA"/>
+        </w:rPr>
+        <w:t xml:space="preserve"> hipocresía</w:t>
+      </w:r>
+      <w:r>
+        <w:rPr>
+          <w:rFonts w:eastAsia="Times New Roman"/>
+          <w:i/>
+          <w:color w:val="000000"/>
+          <w:lang w:eastAsia="es-ES" w:bidi="ar-SA"/>
+        </w:rPr>
+        <w:t>”</w:t>
+      </w:r>
+      <w:r>
+        <w:rPr>
+          <w:rFonts w:eastAsia="Times New Roman"/>
+          <w:color w:val="000000"/>
+          <w:lang w:eastAsia="es-ES" w:bidi="ar-SA"/>
+        </w:rPr>
+        <w:t xml:space="preserve"> (3:13-18). Es tremendo ver un carácter así, semejante al de nuestro Señor. Personificaba lo que enseñaba.</w:t>
+      </w:r>
+    </w:p>
+    <w:p>
+      <w:pPr>
+        <w:suppressAutoHyphens w:val="0"/>
+        <w:spacing w:after="200"/>
+        <w:jc w:val="center"/>
+        <w:rPr>
+          <w:rFonts w:eastAsia="Times New Roman"/>
+          <w:b/>
+          <w:color w:val="000000"/>
+          <w:lang w:eastAsia="es-ES" w:bidi="ar-SA"/>
+        </w:rPr>
+      </w:pPr>
       <w:r>
         <w:rPr>
           <w:rFonts w:eastAsia="Times New Roman"/>
@@ -3996,7 +4155,25 @@
           <w:color w:val="000000"/>
           <w:lang w:eastAsia="es-ES" w:bidi="ar-SA"/>
         </w:rPr>
-        <w:t>(Deut. 8:11-14).</w:t>
+        <w:t>(</w:t>
+      </w:r>
+      <w:proofErr w:type="spellStart"/>
+      <w:r>
+        <w:rPr>
+          <w:rFonts w:eastAsia="Times New Roman"/>
+          <w:color w:val="000000"/>
+          <w:lang w:eastAsia="es-ES" w:bidi="ar-SA"/>
+        </w:rPr>
+        <w:t>Deut</w:t>
+      </w:r>
+      <w:proofErr w:type="spellEnd"/>
+      <w:r>
+        <w:rPr>
+          <w:rFonts w:eastAsia="Times New Roman"/>
+          <w:color w:val="000000"/>
+          <w:lang w:eastAsia="es-ES" w:bidi="ar-SA"/>
+        </w:rPr>
+        <w:t>. 8:11-14).</w:t>
       </w:r>
     </w:p>
     <w:p>
@@ -4015,7 +4192,25 @@
           <w:color w:val="000000"/>
           <w:lang w:eastAsia="es-ES" w:bidi="ar-SA"/>
         </w:rPr>
-        <w:t>Lectura: Deut. 8:11-20.</w:t>
+        <w:t xml:space="preserve">Lectura: </w:t>
+      </w:r>
+      <w:proofErr w:type="spellStart"/>
+      <w:r>
+        <w:rPr>
+          <w:rFonts w:eastAsia="Times New Roman"/>
+          <w:color w:val="000000"/>
+          <w:lang w:eastAsia="es-ES" w:bidi="ar-SA"/>
+        </w:rPr>
+        <w:t>Deut</w:t>
+      </w:r>
+      <w:proofErr w:type="spellEnd"/>
+      <w:r>
+        <w:rPr>
+          <w:rFonts w:eastAsia="Times New Roman"/>
+          <w:color w:val="000000"/>
+          <w:lang w:eastAsia="es-ES" w:bidi="ar-SA"/>
+        </w:rPr>
+        <w:t>. 8:11-20.</w:t>
       </w:r>
     </w:p>
     <w:p>
@@ -4444,7 +4639,27 @@
           <w:color w:val="000000"/>
           <w:lang w:eastAsia="es-ES" w:bidi="ar-SA"/>
         </w:rPr>
-        <w:t>Levantamos nuestro Ebenezer: “Hasta aquí nos ayud</w:t>
+        <w:t xml:space="preserve">Levantamos nuestro </w:t>
+      </w:r>
+      <w:proofErr w:type="spellStart"/>
+      <w:r>
+        <w:rPr>
+          <w:rFonts w:eastAsia="Times New Roman"/>
+          <w:i/>
+          <w:color w:val="000000"/>
+          <w:lang w:eastAsia="es-ES" w:bidi="ar-SA"/>
+        </w:rPr>
+        <w:t>Ebenezer</w:t>
+      </w:r>
+      <w:proofErr w:type="spellEnd"/>
+      <w:r>
+        <w:rPr>
+          <w:rFonts w:eastAsia="Times New Roman"/>
+          <w:i/>
+          <w:color w:val="000000"/>
+          <w:lang w:eastAsia="es-ES" w:bidi="ar-SA"/>
+        </w:rPr>
+        <w:t>: “Hasta aquí nos ayud</w:t>
       </w:r>
       <w:r>
         <w:rPr>
@@ -5220,8 +5435,18 @@
           <w:color w:val="000000"/>
           <w:lang w:eastAsia="es-ES" w:bidi="ar-SA"/>
         </w:rPr>
-        <w:t>Himnos de Olney</w:t>
-      </w:r>
+        <w:t xml:space="preserve">Himnos de </w:t>
+      </w:r>
+      <w:proofErr w:type="spellStart"/>
+      <w:r>
+        <w:rPr>
+          <w:rFonts w:eastAsia="Times New Roman"/>
+          <w:color w:val="000000"/>
+          <w:lang w:eastAsia="es-ES" w:bidi="ar-SA"/>
+        </w:rPr>
+        <w:t>Olney</w:t>
+      </w:r>
+      <w:proofErr w:type="spellEnd"/>
       <w:r>
         <w:rPr>
           <w:rFonts w:eastAsia="Times New Roman"/>
@@ -5236,7 +5461,43 @@
           <w:color w:val="000000"/>
           <w:lang w:eastAsia="es-ES" w:bidi="ar-SA"/>
         </w:rPr>
-        <w:t xml:space="preserve"> (Olney Hymns), escrito por </w:t>
+        <w:t xml:space="preserve"> (</w:t>
+      </w:r>
+      <w:proofErr w:type="spellStart"/>
+      <w:r>
+        <w:rPr>
+          <w:rFonts w:eastAsia="Times New Roman"/>
+          <w:color w:val="000000"/>
+          <w:lang w:eastAsia="es-ES" w:bidi="ar-SA"/>
+        </w:rPr>
+        <w:t>Olney</w:t>
+      </w:r>
+      <w:proofErr w:type="spellEnd"/>
+      <w:r>
+        <w:rPr>
+          <w:rFonts w:eastAsia="Times New Roman"/>
+          <w:color w:val="000000"/>
+          <w:lang w:eastAsia="es-ES" w:bidi="ar-SA"/>
+        </w:rPr>
+        <w:t xml:space="preserve"> </w:t>
+      </w:r>
+      <w:proofErr w:type="spellStart"/>
+      <w:r>
+        <w:rPr>
+          <w:rFonts w:eastAsia="Times New Roman"/>
+          <w:color w:val="000000"/>
+          <w:lang w:eastAsia="es-ES" w:bidi="ar-SA"/>
+        </w:rPr>
+        <w:t>Hymns</w:t>
+      </w:r>
+      <w:proofErr w:type="spellEnd"/>
+      <w:r>
+        <w:rPr>
+          <w:rFonts w:eastAsia="Times New Roman"/>
+          <w:color w:val="000000"/>
+          <w:lang w:eastAsia="es-ES" w:bidi="ar-SA"/>
+        </w:rPr>
+        <w:t xml:space="preserve">), escrito por </w:t>
       </w:r>
       <w:r>
         <w:rPr>
@@ -5284,7 +5545,25 @@
           <w:color w:val="000000"/>
           <w:lang w:eastAsia="es-ES" w:bidi="ar-SA"/>
         </w:rPr>
-        <w:t xml:space="preserve">William Cowper, fue publicado en el año </w:t>
+        <w:t xml:space="preserve">William </w:t>
+      </w:r>
+      <w:proofErr w:type="spellStart"/>
+      <w:r>
+        <w:rPr>
+          <w:rFonts w:eastAsia="Times New Roman"/>
+          <w:color w:val="000000"/>
+          <w:lang w:eastAsia="es-ES" w:bidi="ar-SA"/>
+        </w:rPr>
+        <w:t>Cowper</w:t>
+      </w:r>
+      <w:proofErr w:type="spellEnd"/>
+      <w:r>
+        <w:rPr>
+          <w:rFonts w:eastAsia="Times New Roman"/>
+          <w:color w:val="000000"/>
+          <w:lang w:eastAsia="es-ES" w:bidi="ar-SA"/>
+        </w:rPr>
+        <w:t xml:space="preserve">, fue publicado en el año </w:t>
       </w:r>
       <w:r>
         <w:rPr>
@@ -5316,7 +5595,25 @@
           <w:color w:val="000000"/>
           <w:lang w:eastAsia="es-ES" w:bidi="ar-SA"/>
         </w:rPr>
-        <w:t xml:space="preserve"> de Newton en Olney (Buckingha</w:t>
+        <w:t xml:space="preserve"> de Newton en </w:t>
+      </w:r>
+      <w:proofErr w:type="spellStart"/>
+      <w:r>
+        <w:rPr>
+          <w:rFonts w:eastAsia="Times New Roman"/>
+          <w:color w:val="000000"/>
+          <w:lang w:eastAsia="es-ES" w:bidi="ar-SA"/>
+        </w:rPr>
+        <w:t>Olney</w:t>
+      </w:r>
+      <w:proofErr w:type="spellEnd"/>
+      <w:r>
+        <w:rPr>
+          <w:rFonts w:eastAsia="Times New Roman"/>
+          <w:color w:val="000000"/>
+          <w:lang w:eastAsia="es-ES" w:bidi="ar-SA"/>
+        </w:rPr>
+        <w:t xml:space="preserve"> (Buckingha</w:t>
       </w:r>
       <w:r>
         <w:rPr>
@@ -8220,10 +8517,44 @@
         <w:rPr>
           <w:rStyle w:val="Textoennegrita"/>
         </w:rPr>
-        <w:t>– with invalid passage</w:t>
-      </w:r>
-      <w:bookmarkStart w:id="0" w:name="_GoBack"/>
-      <w:bookmarkEnd w:id="0"/>
+        <w:t xml:space="preserve">– </w:t>
+      </w:r>
+      <w:proofErr w:type="spellStart"/>
+      <w:r>
+        <w:rPr>
+          <w:rStyle w:val="Textoennegrita"/>
+        </w:rPr>
+        <w:t>with</w:t>
+      </w:r>
+      <w:proofErr w:type="spellEnd"/>
+      <w:r>
+        <w:rPr>
+          <w:rStyle w:val="Textoennegrita"/>
+        </w:rPr>
+        <w:t xml:space="preserve"> </w:t>
+      </w:r>
+      <w:proofErr w:type="spellStart"/>
+      <w:r>
+        <w:rPr>
+          <w:rStyle w:val="Textoennegrita"/>
+        </w:rPr>
+        <w:t>invalid</w:t>
+      </w:r>
+      <w:proofErr w:type="spellEnd"/>
+      <w:r>
+        <w:rPr>
+          <w:rStyle w:val="Textoennegrita"/>
+        </w:rPr>
+        <w:t xml:space="preserve"> </w:t>
+      </w:r>
+      <w:proofErr w:type="spellStart"/>
+      <w:r>
+        <w:rPr>
+          <w:rStyle w:val="Textoennegrita"/>
+        </w:rPr>
+        <w:t>passage</w:t>
+      </w:r>
+      <w:proofErr w:type="spellEnd"/>
     </w:p>
     <w:p>
       <w:pPr>
@@ -8508,21 +8839,12 @@
       <w:pPr>
         <w:suppressAutoHyphens w:val="0"/>
         <w:spacing w:after="200"/>
-        <w:ind w:firstLine="708"/>
-        <w:rPr>
-          <w:rFonts w:eastAsia="Times New Roman"/>
-          <w:color w:val="000000"/>
-          <w:lang w:eastAsia="es-ES" w:bidi="ar-SA"/>
-        </w:rPr>
-      </w:pPr>
-      <w:r>
-        <w:rPr>
-          <w:rFonts w:eastAsia="Times New Roman"/>
-          <w:color w:val="000000"/>
-          <w:lang w:eastAsia="es-ES" w:bidi="ar-SA"/>
-        </w:rPr>
-        <w:t xml:space="preserve"> </w:t>
-      </w:r>
+        <w:rPr>
+          <w:rFonts w:eastAsia="Times New Roman"/>
+          <w:color w:val="000000"/>
+          <w:lang w:eastAsia="es-ES" w:bidi="ar-SA"/>
+        </w:rPr>
+      </w:pPr>
     </w:p>
     <w:sectPr>
       <w:pgSz w:w="11906" w:h="16838"/>
@@ -8597,7 +8919,10 @@
         <w:footnoteRef/>
       </w:r>
       <w:r>
-        <w:t xml:space="preserve"> Es decir, este sábado vamos a la sinagoga </w:t>
+        <w:t xml:space="preserve"> </w:t>
+      </w:r>
+      <w:r>
+        <w:t xml:space="preserve">Es decir, este sábado vamos a la sinagoga </w:t>
       </w:r>
     </w:p>
   </w:footnote>
@@ -8613,7 +8938,10 @@
         <w:footnoteRef/>
       </w:r>
       <w:r>
-        <w:t xml:space="preserve"> El rollo del profeta Isaías </w:t>
+        <w:t xml:space="preserve"> </w:t>
+      </w:r>
+      <w:r>
+        <w:t xml:space="preserve">El rollo del profeta Isaías </w:t>
       </w:r>
     </w:p>
   </w:footnote>
@@ -11178,7 +11506,7 @@
 </file>
 
 <file path=customXml/itemProps1.xml><?xml version="1.0" encoding="utf-8"?>
-<ds:datastoreItem xmlns:ds="http://schemas.openxmlformats.org/officeDocument/2006/customXml" ds:itemID="{C5655066-187A-6D49-8156-AF0DFC8B6A9D}">
+<ds:datastoreItem xmlns:ds="http://schemas.openxmlformats.org/officeDocument/2006/customXml" ds:itemID="{00BE5A18-74A8-EB40-8374-BC6B8C5754A6}">
   <ds:schemaRefs>
     <ds:schemaRef ds:uri="http://schemas.openxmlformats.org/officeDocument/2006/bibliography"/>
   </ds:schemaRefs>

</xml_diff>